<commit_message>
Side menu page test refactored & passed Added local png snapshots Added new locators.
</commit_message>
<xml_diff>
--- a/testScenarioDocumentation/Test automation assignment documentation.docx
+++ b/testScenarioDocumentation/Test automation assignment documentation.docx
@@ -207,425 +207,395 @@
           <w:sz w:val="24"/>
           <w:szCs w:val="24"/>
         </w:rPr>
-        <w:t>Accep</w:t>
+        <w:t xml:space="preserve">Accepted the pop up </w:t>
+      </w:r>
+    </w:p>
+    <w:p>
+      <w:pPr>
+        <w:pStyle w:val="ListParagraph"/>
+        <w:numPr>
+          <w:ilvl w:val="0"/>
+          <w:numId w:val="2"/>
+        </w:numPr>
+        <w:rPr>
+          <w:sz w:val="24"/>
+          <w:szCs w:val="24"/>
+        </w:rPr>
+      </w:pPr>
+      <w:r>
+        <w:rPr>
+          <w:sz w:val="24"/>
+          <w:szCs w:val="24"/>
+        </w:rPr>
+        <w:t xml:space="preserve">Checked the page logo in left </w:t>
+      </w:r>
+    </w:p>
+    <w:p>
+      <w:pPr>
+        <w:pStyle w:val="ListParagraph"/>
+        <w:numPr>
+          <w:ilvl w:val="0"/>
+          <w:numId w:val="2"/>
+        </w:numPr>
+        <w:rPr>
+          <w:sz w:val="24"/>
+          <w:szCs w:val="24"/>
+        </w:rPr>
+      </w:pPr>
+      <w:r>
+        <w:rPr>
+          <w:sz w:val="24"/>
+          <w:szCs w:val="24"/>
+        </w:rPr>
+        <w:t xml:space="preserve">Checked Car overlay panel </w:t>
+      </w:r>
+    </w:p>
+    <w:p>
+      <w:pPr>
+        <w:pStyle w:val="ListParagraph"/>
+        <w:numPr>
+          <w:ilvl w:val="0"/>
+          <w:numId w:val="2"/>
+        </w:numPr>
+        <w:rPr>
+          <w:sz w:val="24"/>
+          <w:szCs w:val="24"/>
+        </w:rPr>
+      </w:pPr>
+      <w:r>
+        <w:rPr>
+          <w:sz w:val="24"/>
+          <w:szCs w:val="24"/>
+        </w:rPr>
+        <w:t xml:space="preserve">Checked side menu bar </w:t>
+      </w:r>
+    </w:p>
+    <w:p>
+      <w:pPr>
+        <w:pStyle w:val="ListParagraph"/>
+        <w:numPr>
+          <w:ilvl w:val="0"/>
+          <w:numId w:val="2"/>
+        </w:numPr>
+        <w:rPr>
+          <w:sz w:val="24"/>
+          <w:szCs w:val="24"/>
+        </w:rPr>
+      </w:pPr>
+      <w:r>
+        <w:rPr>
+          <w:sz w:val="24"/>
+          <w:szCs w:val="24"/>
+        </w:rPr>
+        <w:t xml:space="preserve">Checked main page heading </w:t>
+      </w:r>
+    </w:p>
+    <w:p>
+      <w:pPr>
+        <w:pStyle w:val="ListParagraph"/>
+        <w:numPr>
+          <w:ilvl w:val="0"/>
+          <w:numId w:val="2"/>
+        </w:numPr>
+        <w:rPr>
+          <w:sz w:val="24"/>
+          <w:szCs w:val="24"/>
+        </w:rPr>
+      </w:pPr>
+      <w:r>
+        <w:rPr>
+          <w:sz w:val="24"/>
+          <w:szCs w:val="24"/>
+        </w:rPr>
+        <w:t xml:space="preserve">Checked main page paragraph </w:t>
+      </w:r>
+    </w:p>
+    <w:p>
+      <w:pPr>
+        <w:pStyle w:val="ListParagraph"/>
+        <w:numPr>
+          <w:ilvl w:val="0"/>
+          <w:numId w:val="2"/>
+        </w:numPr>
+        <w:rPr>
+          <w:sz w:val="24"/>
+          <w:szCs w:val="24"/>
+        </w:rPr>
+      </w:pPr>
+      <w:r>
+        <w:rPr>
+          <w:sz w:val="24"/>
+          <w:szCs w:val="24"/>
+        </w:rPr>
+        <w:t xml:space="preserve">Checked all broken links in home page as we have many links they all should work for our customers </w:t>
+      </w:r>
+    </w:p>
+    <w:p>
+      <w:pPr>
+        <w:pStyle w:val="ListParagraph"/>
+        <w:numPr>
+          <w:ilvl w:val="0"/>
+          <w:numId w:val="2"/>
+        </w:numPr>
+        <w:rPr>
+          <w:sz w:val="24"/>
+          <w:szCs w:val="24"/>
+        </w:rPr>
+      </w:pPr>
+      <w:r>
+        <w:rPr>
+          <w:sz w:val="24"/>
+          <w:szCs w:val="24"/>
+        </w:rPr>
+        <w:t xml:space="preserve">Checked video is playing or not, on click </w:t>
+      </w:r>
+    </w:p>
+    <w:p>
+      <w:pPr>
+        <w:pStyle w:val="ListParagraph"/>
+        <w:numPr>
+          <w:ilvl w:val="0"/>
+          <w:numId w:val="2"/>
+        </w:numPr>
+        <w:rPr>
+          <w:sz w:val="24"/>
+          <w:szCs w:val="24"/>
+        </w:rPr>
+      </w:pPr>
+      <w:r>
+        <w:rPr>
+          <w:sz w:val="24"/>
+          <w:szCs w:val="24"/>
+        </w:rPr>
+        <w:t xml:space="preserve">Checked few more static data in the middle of the page </w:t>
+      </w:r>
+    </w:p>
+    <w:p>
+      <w:pPr>
+        <w:pStyle w:val="ListParagraph"/>
+        <w:numPr>
+          <w:ilvl w:val="0"/>
+          <w:numId w:val="2"/>
+        </w:numPr>
+        <w:rPr>
+          <w:sz w:val="24"/>
+          <w:szCs w:val="24"/>
+        </w:rPr>
+      </w:pPr>
+      <w:r>
+        <w:rPr>
+          <w:sz w:val="24"/>
+          <w:szCs w:val="24"/>
+        </w:rPr>
+        <w:t>Checked static text</w:t>
+      </w:r>
+      <w:r>
+        <w:rPr>
+          <w:sz w:val="24"/>
+          <w:szCs w:val="24"/>
+        </w:rPr>
+        <w:t xml:space="preserve"> </w:t>
+      </w:r>
+      <w:r>
+        <w:rPr>
+          <w:sz w:val="24"/>
+          <w:szCs w:val="24"/>
+        </w:rPr>
+        <w:t xml:space="preserve">heading in last of the page </w:t>
+      </w:r>
+    </w:p>
+    <w:p>
+      <w:pPr>
+        <w:pStyle w:val="ListParagraph"/>
+        <w:numPr>
+          <w:ilvl w:val="0"/>
+          <w:numId w:val="2"/>
+        </w:numPr>
+        <w:rPr>
+          <w:sz w:val="24"/>
+          <w:szCs w:val="24"/>
+        </w:rPr>
+      </w:pPr>
+      <w:r>
+        <w:rPr>
+          <w:sz w:val="24"/>
+          <w:szCs w:val="24"/>
+        </w:rPr>
+        <w:t xml:space="preserve">Rest all static data is kind of similar test so I skipped </w:t>
+      </w:r>
+    </w:p>
+    <w:p>
+      <w:pPr>
+        <w:pStyle w:val="ListParagraph"/>
+        <w:numPr>
+          <w:ilvl w:val="0"/>
+          <w:numId w:val="2"/>
+        </w:numPr>
+        <w:rPr>
+          <w:sz w:val="24"/>
+          <w:szCs w:val="24"/>
+        </w:rPr>
+      </w:pPr>
+      <w:r>
+        <w:rPr>
+          <w:sz w:val="24"/>
+          <w:szCs w:val="24"/>
+        </w:rPr>
+        <w:t xml:space="preserve">Checked user is able to open side menu </w:t>
+      </w:r>
+    </w:p>
+    <w:p>
+      <w:pPr>
+        <w:pStyle w:val="ListParagraph"/>
+        <w:numPr>
+          <w:ilvl w:val="0"/>
+          <w:numId w:val="2"/>
+        </w:numPr>
+        <w:rPr>
+          <w:sz w:val="24"/>
+          <w:szCs w:val="24"/>
+        </w:rPr>
+      </w:pPr>
+      <w:r>
+        <w:rPr>
+          <w:sz w:val="24"/>
+          <w:szCs w:val="24"/>
+        </w:rPr>
+        <w:t xml:space="preserve">Checked all options are correctly displayed </w:t>
+      </w:r>
+    </w:p>
+    <w:p>
+      <w:pPr>
+        <w:pStyle w:val="ListParagraph"/>
+        <w:numPr>
+          <w:ilvl w:val="0"/>
+          <w:numId w:val="2"/>
+        </w:numPr>
+        <w:rPr>
+          <w:sz w:val="24"/>
+          <w:szCs w:val="24"/>
+        </w:rPr>
+      </w:pPr>
+      <w:r>
+        <w:rPr>
+          <w:sz w:val="24"/>
+          <w:szCs w:val="24"/>
+        </w:rPr>
+        <w:t xml:space="preserve">Checked cross button is working or not </w:t>
+      </w:r>
+    </w:p>
+    <w:p>
+      <w:pPr>
+        <w:pStyle w:val="ListParagraph"/>
+        <w:numPr>
+          <w:ilvl w:val="0"/>
+          <w:numId w:val="2"/>
+        </w:numPr>
+        <w:rPr>
+          <w:sz w:val="24"/>
+          <w:szCs w:val="24"/>
+        </w:rPr>
+      </w:pPr>
+      <w:r>
+        <w:rPr>
+          <w:sz w:val="24"/>
+          <w:szCs w:val="24"/>
+        </w:rPr>
+        <w:t xml:space="preserve">Closed the side menu </w:t>
+      </w:r>
+    </w:p>
+    <w:p>
+      <w:pPr>
+        <w:pStyle w:val="ListParagraph"/>
+        <w:numPr>
+          <w:ilvl w:val="0"/>
+          <w:numId w:val="2"/>
+        </w:numPr>
+        <w:rPr>
+          <w:sz w:val="24"/>
+          <w:szCs w:val="24"/>
+        </w:rPr>
+      </w:pPr>
+      <w:r>
+        <w:rPr>
+          <w:sz w:val="24"/>
+          <w:szCs w:val="24"/>
+        </w:rPr>
+        <w:t xml:space="preserve">Checked user is able to open car overlay </w:t>
+      </w:r>
+    </w:p>
+    <w:p>
+      <w:pPr>
+        <w:pStyle w:val="ListParagraph"/>
+        <w:numPr>
+          <w:ilvl w:val="0"/>
+          <w:numId w:val="2"/>
+        </w:numPr>
+        <w:rPr>
+          <w:sz w:val="24"/>
+          <w:szCs w:val="24"/>
+        </w:rPr>
+      </w:pPr>
+      <w:r>
+        <w:rPr>
+          <w:sz w:val="24"/>
+          <w:szCs w:val="24"/>
+        </w:rPr>
+        <w:t xml:space="preserve">Checked left menu which contains multiple options </w:t>
+      </w:r>
+    </w:p>
+    <w:p>
+      <w:pPr>
+        <w:pStyle w:val="ListParagraph"/>
+        <w:numPr>
+          <w:ilvl w:val="0"/>
+          <w:numId w:val="2"/>
+        </w:numPr>
+        <w:rPr>
+          <w:sz w:val="24"/>
+          <w:szCs w:val="24"/>
+        </w:rPr>
+      </w:pPr>
+      <w:r>
+        <w:rPr>
+          <w:sz w:val="24"/>
+          <w:szCs w:val="24"/>
+        </w:rPr>
+        <w:t xml:space="preserve">Again few similar test so I skipped </w:t>
+      </w:r>
+    </w:p>
+    <w:p>
+      <w:pPr>
+        <w:rPr>
+          <w:sz w:val="24"/>
+          <w:szCs w:val="24"/>
+        </w:rPr>
+      </w:pPr>
+    </w:p>
+    <w:p>
+      <w:pPr>
+        <w:rPr>
+          <w:sz w:val="24"/>
+          <w:szCs w:val="24"/>
+        </w:rPr>
+      </w:pPr>
+      <w:r>
+        <w:rPr>
+          <w:sz w:val="24"/>
+          <w:szCs w:val="24"/>
+        </w:rPr>
+        <w:t xml:space="preserve">Please let me know in case you need any clarification. </w:t>
+      </w:r>
+      <w:r>
+        <w:rPr>
+          <w:sz w:val="24"/>
+          <w:szCs w:val="24"/>
+        </w:rPr>
+        <w:t xml:space="preserve">          </w:t>
       </w:r>
       <w:bookmarkStart w:id="0" w:name="_GoBack"/>
       <w:bookmarkEnd w:id="0"/>
-      <w:r>
-        <w:rPr>
-          <w:sz w:val="24"/>
-          <w:szCs w:val="24"/>
-        </w:rPr>
-        <w:t xml:space="preserve">ted the pop up </w:t>
-      </w:r>
-    </w:p>
-    <w:p>
-      <w:pPr>
-        <w:pStyle w:val="ListParagraph"/>
-        <w:numPr>
-          <w:ilvl w:val="0"/>
-          <w:numId w:val="2"/>
-        </w:numPr>
-        <w:rPr>
-          <w:sz w:val="24"/>
-          <w:szCs w:val="24"/>
-        </w:rPr>
-      </w:pPr>
-      <w:r>
-        <w:rPr>
-          <w:sz w:val="24"/>
-          <w:szCs w:val="24"/>
-        </w:rPr>
-        <w:t xml:space="preserve">Checked the page logo in left </w:t>
-      </w:r>
-    </w:p>
-    <w:p>
-      <w:pPr>
-        <w:pStyle w:val="ListParagraph"/>
-        <w:numPr>
-          <w:ilvl w:val="0"/>
-          <w:numId w:val="2"/>
-        </w:numPr>
-        <w:rPr>
-          <w:sz w:val="24"/>
-          <w:szCs w:val="24"/>
-        </w:rPr>
-      </w:pPr>
-      <w:r>
-        <w:rPr>
-          <w:sz w:val="24"/>
-          <w:szCs w:val="24"/>
-        </w:rPr>
-        <w:t xml:space="preserve">Checked Car overlay panel </w:t>
-      </w:r>
-    </w:p>
-    <w:p>
-      <w:pPr>
-        <w:pStyle w:val="ListParagraph"/>
-        <w:numPr>
-          <w:ilvl w:val="0"/>
-          <w:numId w:val="2"/>
-        </w:numPr>
-        <w:rPr>
-          <w:sz w:val="24"/>
-          <w:szCs w:val="24"/>
-        </w:rPr>
-      </w:pPr>
-      <w:r>
-        <w:rPr>
-          <w:sz w:val="24"/>
-          <w:szCs w:val="24"/>
-        </w:rPr>
-        <w:t xml:space="preserve">Checked side menu bar </w:t>
-      </w:r>
-    </w:p>
-    <w:p>
-      <w:pPr>
-        <w:pStyle w:val="ListParagraph"/>
-        <w:numPr>
-          <w:ilvl w:val="0"/>
-          <w:numId w:val="2"/>
-        </w:numPr>
-        <w:rPr>
-          <w:sz w:val="24"/>
-          <w:szCs w:val="24"/>
-        </w:rPr>
-      </w:pPr>
-      <w:r>
-        <w:rPr>
-          <w:sz w:val="24"/>
-          <w:szCs w:val="24"/>
-        </w:rPr>
-        <w:t xml:space="preserve">Checked main page heading </w:t>
-      </w:r>
-    </w:p>
-    <w:p>
-      <w:pPr>
-        <w:pStyle w:val="ListParagraph"/>
-        <w:numPr>
-          <w:ilvl w:val="0"/>
-          <w:numId w:val="2"/>
-        </w:numPr>
-        <w:rPr>
-          <w:sz w:val="24"/>
-          <w:szCs w:val="24"/>
-        </w:rPr>
-      </w:pPr>
-      <w:r>
-        <w:rPr>
-          <w:sz w:val="24"/>
-          <w:szCs w:val="24"/>
-        </w:rPr>
-        <w:t xml:space="preserve">Checked main page paragraph </w:t>
-      </w:r>
-    </w:p>
-    <w:p>
-      <w:pPr>
-        <w:pStyle w:val="ListParagraph"/>
-        <w:numPr>
-          <w:ilvl w:val="0"/>
-          <w:numId w:val="2"/>
-        </w:numPr>
-        <w:rPr>
-          <w:sz w:val="24"/>
-          <w:szCs w:val="24"/>
-        </w:rPr>
-      </w:pPr>
-      <w:r>
-        <w:rPr>
-          <w:sz w:val="24"/>
-          <w:szCs w:val="24"/>
-        </w:rPr>
-        <w:t xml:space="preserve">Checked all broken links in home page as we have many links they all should work for our customers </w:t>
-      </w:r>
-    </w:p>
-    <w:p>
-      <w:pPr>
-        <w:pStyle w:val="ListParagraph"/>
-        <w:numPr>
-          <w:ilvl w:val="0"/>
-          <w:numId w:val="2"/>
-        </w:numPr>
-        <w:rPr>
-          <w:sz w:val="24"/>
-          <w:szCs w:val="24"/>
-        </w:rPr>
-      </w:pPr>
-      <w:r>
-        <w:rPr>
-          <w:sz w:val="24"/>
-          <w:szCs w:val="24"/>
-        </w:rPr>
-        <w:t xml:space="preserve">Checked video is playing or not, on click </w:t>
-      </w:r>
-    </w:p>
-    <w:p>
-      <w:pPr>
-        <w:pStyle w:val="ListParagraph"/>
-        <w:numPr>
-          <w:ilvl w:val="0"/>
-          <w:numId w:val="2"/>
-        </w:numPr>
-        <w:rPr>
-          <w:sz w:val="24"/>
-          <w:szCs w:val="24"/>
-        </w:rPr>
-      </w:pPr>
-      <w:r>
-        <w:rPr>
-          <w:sz w:val="24"/>
-          <w:szCs w:val="24"/>
-        </w:rPr>
-        <w:t xml:space="preserve">Checked few more static data in the middle of the page </w:t>
-      </w:r>
-    </w:p>
-    <w:p>
-      <w:pPr>
-        <w:pStyle w:val="ListParagraph"/>
-        <w:numPr>
-          <w:ilvl w:val="0"/>
-          <w:numId w:val="2"/>
-        </w:numPr>
-        <w:rPr>
-          <w:sz w:val="24"/>
-          <w:szCs w:val="24"/>
-        </w:rPr>
-      </w:pPr>
-      <w:r>
-        <w:rPr>
-          <w:sz w:val="24"/>
-          <w:szCs w:val="24"/>
-        </w:rPr>
-        <w:t>Checked static text</w:t>
-      </w:r>
-      <w:r>
-        <w:rPr>
-          <w:sz w:val="24"/>
-          <w:szCs w:val="24"/>
-        </w:rPr>
-        <w:t xml:space="preserve"> </w:t>
-      </w:r>
-      <w:r>
-        <w:rPr>
-          <w:sz w:val="24"/>
-          <w:szCs w:val="24"/>
-        </w:rPr>
-        <w:t xml:space="preserve">heading in last of the page </w:t>
-      </w:r>
-    </w:p>
-    <w:p>
-      <w:pPr>
-        <w:pStyle w:val="ListParagraph"/>
-        <w:numPr>
-          <w:ilvl w:val="0"/>
-          <w:numId w:val="2"/>
-        </w:numPr>
-        <w:rPr>
-          <w:sz w:val="24"/>
-          <w:szCs w:val="24"/>
-        </w:rPr>
-      </w:pPr>
-      <w:r>
-        <w:rPr>
-          <w:sz w:val="24"/>
-          <w:szCs w:val="24"/>
-        </w:rPr>
-        <w:t xml:space="preserve">Rest all static data is kind of similar test so I skipped </w:t>
-      </w:r>
-    </w:p>
-    <w:p>
-      <w:pPr>
-        <w:pStyle w:val="ListParagraph"/>
-        <w:numPr>
-          <w:ilvl w:val="0"/>
-          <w:numId w:val="2"/>
-        </w:numPr>
-        <w:rPr>
-          <w:sz w:val="24"/>
-          <w:szCs w:val="24"/>
-        </w:rPr>
-      </w:pPr>
-      <w:r>
-        <w:rPr>
-          <w:sz w:val="24"/>
-          <w:szCs w:val="24"/>
-        </w:rPr>
-        <w:t xml:space="preserve">Checked user is able to open side menu </w:t>
-      </w:r>
-    </w:p>
-    <w:p>
-      <w:pPr>
-        <w:pStyle w:val="ListParagraph"/>
-        <w:numPr>
-          <w:ilvl w:val="0"/>
-          <w:numId w:val="2"/>
-        </w:numPr>
-        <w:rPr>
-          <w:sz w:val="24"/>
-          <w:szCs w:val="24"/>
-        </w:rPr>
-      </w:pPr>
-      <w:r>
-        <w:rPr>
-          <w:sz w:val="24"/>
-          <w:szCs w:val="24"/>
-        </w:rPr>
-        <w:t xml:space="preserve">Checked all options are correctly displayed </w:t>
-      </w:r>
-    </w:p>
-    <w:p>
-      <w:pPr>
-        <w:pStyle w:val="ListParagraph"/>
-        <w:numPr>
-          <w:ilvl w:val="0"/>
-          <w:numId w:val="2"/>
-        </w:numPr>
-        <w:rPr>
-          <w:sz w:val="24"/>
-          <w:szCs w:val="24"/>
-        </w:rPr>
-      </w:pPr>
-      <w:r>
-        <w:rPr>
-          <w:sz w:val="24"/>
-          <w:szCs w:val="24"/>
-        </w:rPr>
-        <w:t xml:space="preserve">Checked cross button is working or not </w:t>
-      </w:r>
-    </w:p>
-    <w:p>
-      <w:pPr>
-        <w:pStyle w:val="ListParagraph"/>
-        <w:numPr>
-          <w:ilvl w:val="0"/>
-          <w:numId w:val="2"/>
-        </w:numPr>
-        <w:rPr>
-          <w:sz w:val="24"/>
-          <w:szCs w:val="24"/>
-        </w:rPr>
-      </w:pPr>
-      <w:r>
-        <w:rPr>
-          <w:sz w:val="24"/>
-          <w:szCs w:val="24"/>
-        </w:rPr>
-        <w:t xml:space="preserve">Closed the side menu </w:t>
-      </w:r>
-    </w:p>
-    <w:p>
-      <w:pPr>
-        <w:pStyle w:val="ListParagraph"/>
-        <w:numPr>
-          <w:ilvl w:val="0"/>
-          <w:numId w:val="2"/>
-        </w:numPr>
-        <w:rPr>
-          <w:sz w:val="24"/>
-          <w:szCs w:val="24"/>
-        </w:rPr>
-      </w:pPr>
-      <w:r>
-        <w:rPr>
-          <w:sz w:val="24"/>
-          <w:szCs w:val="24"/>
-        </w:rPr>
-        <w:t xml:space="preserve">Checked user is able to open car overlay </w:t>
-      </w:r>
-    </w:p>
-    <w:p>
-      <w:pPr>
-        <w:pStyle w:val="ListParagraph"/>
-        <w:numPr>
-          <w:ilvl w:val="0"/>
-          <w:numId w:val="2"/>
-        </w:numPr>
-        <w:rPr>
-          <w:sz w:val="24"/>
-          <w:szCs w:val="24"/>
-        </w:rPr>
-      </w:pPr>
-      <w:r>
-        <w:rPr>
-          <w:sz w:val="24"/>
-          <w:szCs w:val="24"/>
-        </w:rPr>
-        <w:t xml:space="preserve">Checked left menu which contains multiple options </w:t>
-      </w:r>
-    </w:p>
-    <w:p>
-      <w:pPr>
-        <w:pStyle w:val="ListParagraph"/>
-        <w:numPr>
-          <w:ilvl w:val="0"/>
-          <w:numId w:val="2"/>
-        </w:numPr>
-        <w:rPr>
-          <w:sz w:val="24"/>
-          <w:szCs w:val="24"/>
-        </w:rPr>
-      </w:pPr>
-      <w:r>
-        <w:rPr>
-          <w:sz w:val="24"/>
-          <w:szCs w:val="24"/>
-        </w:rPr>
-        <w:t xml:space="preserve">Again few similar test so I skipped </w:t>
-      </w:r>
-    </w:p>
-    <w:p>
-      <w:pPr>
-        <w:rPr>
-          <w:sz w:val="24"/>
-          <w:szCs w:val="24"/>
-        </w:rPr>
-      </w:pPr>
-    </w:p>
-    <w:p>
-      <w:pPr>
-        <w:rPr>
-          <w:sz w:val="24"/>
-          <w:szCs w:val="24"/>
-        </w:rPr>
-      </w:pPr>
-      <w:r>
-        <w:rPr>
-          <w:sz w:val="24"/>
-          <w:szCs w:val="24"/>
-        </w:rPr>
-        <w:t xml:space="preserve">Please let me know in case you need any clarification. </w:t>
-      </w:r>
-      <w:r>
-        <w:rPr>
-          <w:sz w:val="24"/>
-          <w:szCs w:val="24"/>
-        </w:rPr>
-        <w:t xml:space="preserve">          </w:t>
-      </w:r>
-    </w:p>
-    <w:p>
-      <w:pPr>
-        <w:rPr>
-          <w:sz w:val="24"/>
-          <w:szCs w:val="24"/>
-        </w:rPr>
-      </w:pPr>
-      <w:r>
-        <w:rPr>
-          <w:sz w:val="24"/>
-          <w:szCs w:val="24"/>
-        </w:rPr>
-        <w:t xml:space="preserve">Note: few tests are flaky due to locators’ issue. I tried my best to fix the same within the time. </w:t>
-      </w:r>
-      <w:r>
-        <w:rPr>
-          <w:sz w:val="24"/>
-          <w:szCs w:val="24"/>
-        </w:rPr>
-        <w:t xml:space="preserve">                                                        </w:t>
-      </w:r>
-    </w:p>
-    <w:p/>
+    </w:p>
     <w:sectPr>
       <w:pgSz w:w="11906" w:h="16838"/>
       <w:pgMar w:top="1440" w:right="1440" w:bottom="1440" w:left="1440" w:header="708" w:footer="708" w:gutter="0"/>

</xml_diff>